<commit_message>
Updates from 8/2/2023 call.
</commit_message>
<xml_diff>
--- a/cPP/AppSW cPP allowed-with list.docx
+++ b/cPP/AppSW cPP allowed-with list.docx
@@ -1,6 +1,6 @@
 
 <file path=word/document.xml><?xml version="1.0" encoding="utf-8"?>
-<w:document xmlns:wpc="http://schemas.microsoft.com/office/word/2010/wordprocessingCanvas" xmlns:cx="http://schemas.microsoft.com/office/drawing/2014/chartex" xmlns:cx1="http://schemas.microsoft.com/office/drawing/2015/9/8/chartex" xmlns:cx2="http://schemas.microsoft.com/office/drawing/2015/10/21/chartex" xmlns:cx3="http://schemas.microsoft.com/office/drawing/2016/5/9/chartex" xmlns:cx4="http://schemas.microsoft.com/office/drawing/2016/5/10/chartex" xmlns:cx5="http://schemas.microsoft.com/office/drawing/2016/5/11/chartex" xmlns:cx6="http://schemas.microsoft.com/office/drawing/2016/5/12/chartex" xmlns:cx7="http://schemas.microsoft.com/office/drawing/2016/5/13/chartex" xmlns:cx8="http://schemas.microsoft.com/office/drawing/2016/5/14/chartex" xmlns:mc="http://schemas.openxmlformats.org/markup-compatibility/2006" xmlns:aink="http://schemas.microsoft.com/office/drawing/2016/ink" xmlns:am3d="http://schemas.microsoft.com/office/drawing/2017/model3d" xmlns:o="urn:schemas-microsoft-com:office:office" xmlns:r="http://schemas.openxmlformats.org/officeDocument/2006/relationships" xmlns:m="http://schemas.openxmlformats.org/officeDocument/2006/math" xmlns:v="urn:schemas-microsoft-com:vml" xmlns:wp14="http://schemas.microsoft.com/office/word/2010/wordprocessingDrawing" xmlns:wp="http://schemas.openxmlformats.org/drawingml/2006/wordprocessingDrawing" xmlns:w10="urn:schemas-microsoft-com:office:word" xmlns:w="http://schemas.openxmlformats.org/wordprocessingml/2006/main" xmlns:w14="http://schemas.microsoft.com/office/word/2010/wordml" xmlns:w15="http://schemas.microsoft.com/office/word/2012/wordml" xmlns:w16cex="http://schemas.microsoft.com/office/word/2018/wordml/cex" xmlns:w16cid="http://schemas.microsoft.com/office/word/2016/wordml/cid" xmlns:w16="http://schemas.microsoft.com/office/word/2018/wordml" xmlns:w16sdtdh="http://schemas.microsoft.com/office/word/2020/wordml/sdtdatahash" xmlns:w16se="http://schemas.microsoft.com/office/word/2015/wordml/symex" xmlns:wpg="http://schemas.microsoft.com/office/word/2010/wordprocessingGroup" xmlns:wpi="http://schemas.microsoft.com/office/word/2010/wordprocessingInk" xmlns:wne="http://schemas.microsoft.com/office/word/2006/wordml" xmlns:wps="http://schemas.microsoft.com/office/word/2010/wordprocessingShape" mc:Ignorable="w14 w15 w16se w16cid w16 w16cex w16sdtdh wp14">
+<w:document xmlns:wpc="http://schemas.microsoft.com/office/word/2010/wordprocessingCanvas" xmlns:cx="http://schemas.microsoft.com/office/drawing/2014/chartex" xmlns:cx1="http://schemas.microsoft.com/office/drawing/2015/9/8/chartex" xmlns:cx2="http://schemas.microsoft.com/office/drawing/2015/10/21/chartex" xmlns:cx3="http://schemas.microsoft.com/office/drawing/2016/5/9/chartex" xmlns:cx4="http://schemas.microsoft.com/office/drawing/2016/5/10/chartex" xmlns:cx5="http://schemas.microsoft.com/office/drawing/2016/5/11/chartex" xmlns:cx6="http://schemas.microsoft.com/office/drawing/2016/5/12/chartex" xmlns:cx7="http://schemas.microsoft.com/office/drawing/2016/5/13/chartex" xmlns:cx8="http://schemas.microsoft.com/office/drawing/2016/5/14/chartex" xmlns:mc="http://schemas.openxmlformats.org/markup-compatibility/2006" xmlns:aink="http://schemas.microsoft.com/office/drawing/2016/ink" xmlns:am3d="http://schemas.microsoft.com/office/drawing/2017/model3d" xmlns:o="urn:schemas-microsoft-com:office:office" xmlns:oel="http://schemas.microsoft.com/office/2019/extlst" xmlns:r="http://schemas.openxmlformats.org/officeDocument/2006/relationships" xmlns:m="http://schemas.openxmlformats.org/officeDocument/2006/math" xmlns:v="urn:schemas-microsoft-com:vml" xmlns:wp14="http://schemas.microsoft.com/office/word/2010/wordprocessingDrawing" xmlns:wp="http://schemas.openxmlformats.org/drawingml/2006/wordprocessingDrawing" xmlns:w10="urn:schemas-microsoft-com:office:word" xmlns:w="http://schemas.openxmlformats.org/wordprocessingml/2006/main" xmlns:w14="http://schemas.microsoft.com/office/word/2010/wordml" xmlns:w15="http://schemas.microsoft.com/office/word/2012/wordml" xmlns:w16cex="http://schemas.microsoft.com/office/word/2018/wordml/cex" xmlns:w16cid="http://schemas.microsoft.com/office/word/2016/wordml/cid" xmlns:w16="http://schemas.microsoft.com/office/word/2018/wordml" xmlns:w16sdtdh="http://schemas.microsoft.com/office/word/2020/wordml/sdtdatahash" xmlns:w16se="http://schemas.microsoft.com/office/word/2015/wordml/symex" xmlns:wpg="http://schemas.microsoft.com/office/word/2010/wordprocessingGroup" xmlns:wpi="http://schemas.microsoft.com/office/word/2010/wordprocessingInk" xmlns:wne="http://schemas.microsoft.com/office/word/2006/wordml" xmlns:wps="http://schemas.microsoft.com/office/word/2010/wordprocessingShape" mc:Ignorable="w14 w15 w16se w16cid w16 w16cex w16sdtdh wp14">
   <w:body>
     <w:p>
       <w:pPr>
@@ -46,6 +46,7 @@
         <w:t xml:space="preserve"> allowed-with list for Application Software </w:t>
       </w:r>
       <w:proofErr w:type="spellStart"/>
+      <w:proofErr w:type="gramStart"/>
       <w:r>
         <w:rPr>
           <w:rFonts w:ascii="Cambria" w:hAnsi="Cambria"/>
@@ -55,6 +56,7 @@
         <w:t>cPP</w:t>
       </w:r>
       <w:proofErr w:type="spellEnd"/>
+      <w:proofErr w:type="gramEnd"/>
     </w:p>
     <w:p>
       <w:pPr>
@@ -521,10 +523,7 @@
               <w:jc w:val="left"/>
             </w:pPr>
             <w:r>
-              <w:t xml:space="preserve">collaborative </w:t>
-            </w:r>
-            <w:r>
-              <w:t xml:space="preserve">Protection Profile for </w:t>
+              <w:t xml:space="preserve">collaborative Protection Profile for </w:t>
             </w:r>
             <w:r>
               <w:t>Application Software</w:t>
@@ -643,10 +642,7 @@
               <w:t xml:space="preserve">Evaluation Activities for </w:t>
             </w:r>
             <w:r>
-              <w:t>Application Software</w:t>
-            </w:r>
-            <w:r>
-              <w:t xml:space="preserve"> </w:t>
+              <w:t xml:space="preserve">Application Software </w:t>
             </w:r>
             <w:proofErr w:type="spellStart"/>
             <w:r>
@@ -781,10 +777,7 @@
               <w:jc w:val="right"/>
             </w:pPr>
             <w:r>
-              <w:t>1</w:t>
-            </w:r>
-            <w:r>
-              <w:t>.</w:t>
+              <w:t>1.</w:t>
             </w:r>
           </w:p>
           <w:p>
@@ -836,13 +829,10 @@
               <w:jc w:val="left"/>
             </w:pPr>
             <w:r>
-              <w:t xml:space="preserve">  </w:t>
+              <w:t xml:space="preserve">  Functional Package for T</w:t>
             </w:r>
             <w:r>
-              <w:t>Functional Package for TLS</w:t>
-            </w:r>
-            <w:r>
-              <w:t xml:space="preserve"> </w:t>
+              <w:t>ransport Layer Security [TLS]</w:t>
             </w:r>
           </w:p>
         </w:tc>
@@ -908,16 +898,7 @@
               <w:jc w:val="left"/>
             </w:pPr>
             <w:r>
-              <w:t xml:space="preserve">  1.</w:t>
-            </w:r>
-            <w:r>
-              <w:t>1</w:t>
-            </w:r>
-            <w:r>
-              <w:t xml:space="preserve"> </w:t>
-            </w:r>
-            <w:r>
-              <w:t>1.0 (06 April 2022)</w:t>
+              <w:t xml:space="preserve">  2.0 (19 DEC 2022)</w:t>
             </w:r>
           </w:p>
         </w:tc>
@@ -1065,10 +1046,10 @@
         <w:tc>
           <w:tcPr>
             <w:tcW w:w="0" w:type="auto"/>
+            <w:vMerge w:val="restart"/>
             <w:tcBorders>
               <w:top w:val="single" w:sz="4" w:space="0" w:color="auto"/>
               <w:left w:val="single" w:sz="4" w:space="0" w:color="000000"/>
-              <w:bottom w:val="single" w:sz="4" w:space="0" w:color="auto"/>
               <w:right w:val="single" w:sz="4" w:space="0" w:color="000000"/>
             </w:tcBorders>
           </w:tcPr>
@@ -1140,10 +1121,9 @@
         <w:tc>
           <w:tcPr>
             <w:tcW w:w="0" w:type="auto"/>
+            <w:vMerge/>
             <w:tcBorders>
-              <w:top w:val="single" w:sz="4" w:space="0" w:color="auto"/>
               <w:left w:val="single" w:sz="4" w:space="0" w:color="000000"/>
-              <w:bottom w:val="single" w:sz="4" w:space="0" w:color="auto"/>
               <w:right w:val="single" w:sz="4" w:space="0" w:color="000000"/>
             </w:tcBorders>
           </w:tcPr>
@@ -1205,10 +1185,9 @@
         <w:tc>
           <w:tcPr>
             <w:tcW w:w="0" w:type="auto"/>
+            <w:vMerge/>
             <w:tcBorders>
-              <w:top w:val="single" w:sz="4" w:space="0" w:color="auto"/>
               <w:left w:val="single" w:sz="4" w:space="0" w:color="000000"/>
-              <w:bottom w:val="single" w:sz="4" w:space="0" w:color="auto"/>
               <w:right w:val="single" w:sz="4" w:space="0" w:color="000000"/>
             </w:tcBorders>
           </w:tcPr>
@@ -1270,8 +1249,8 @@
         <w:tc>
           <w:tcPr>
             <w:tcW w:w="0" w:type="auto"/>
+            <w:vMerge/>
             <w:tcBorders>
-              <w:top w:val="single" w:sz="4" w:space="0" w:color="auto"/>
               <w:left w:val="single" w:sz="4" w:space="0" w:color="000000"/>
               <w:bottom w:val="single" w:sz="4" w:space="0" w:color="auto"/>
               <w:right w:val="single" w:sz="4" w:space="0" w:color="000000"/>
@@ -1407,7 +1386,7 @@
             <w:tcBorders>
               <w:top w:val="single" w:sz="4" w:space="0" w:color="000000"/>
               <w:left w:val="single" w:sz="4" w:space="0" w:color="000000"/>
-              <w:bottom w:val="single" w:sz="4" w:space="0" w:color="000000"/>
+              <w:bottom w:val="single" w:sz="4" w:space="0" w:color="auto"/>
               <w:right w:val="single" w:sz="4" w:space="0" w:color="000000"/>
             </w:tcBorders>
           </w:tcPr>
@@ -1423,23 +1402,10 @@
           </w:p>
           <w:p>
             <w:pPr>
-              <w:spacing w:after="247" w:line="259" w:lineRule="auto"/>
-              <w:ind w:left="0" w:right="7" w:firstLine="0"/>
-              <w:jc w:val="right"/>
-            </w:pPr>
-            <w:r>
-              <w:t>2.</w:t>
-            </w:r>
-          </w:p>
-          <w:p>
-            <w:pPr>
               <w:spacing w:after="0" w:line="259" w:lineRule="auto"/>
               <w:ind w:left="5" w:firstLine="0"/>
               <w:jc w:val="left"/>
             </w:pPr>
-            <w:r>
-              <w:t xml:space="preserve"> </w:t>
-            </w:r>
           </w:p>
         </w:tc>
         <w:tc>
@@ -1493,6 +1459,9 @@
               <w:t xml:space="preserve"> </w:t>
             </w:r>
             <w:r>
+              <w:t xml:space="preserve"> </w:t>
+            </w:r>
+            <w:r>
               <w:t>collaborative PP-Module for Server Applications</w:t>
             </w:r>
           </w:p>
@@ -1516,7 +1485,7 @@
             <w:tcBorders>
               <w:top w:val="none" w:sz="4" w:space="0" w:color="000000"/>
               <w:left w:val="single" w:sz="4" w:space="0" w:color="000000"/>
-              <w:bottom w:val="none" w:sz="4" w:space="0" w:color="000000"/>
+              <w:bottom w:val="single" w:sz="4" w:space="0" w:color="auto"/>
               <w:right w:val="single" w:sz="4" w:space="0" w:color="000000"/>
             </w:tcBorders>
           </w:tcPr>
@@ -1591,7 +1560,7 @@
             <w:tcBorders>
               <w:top w:val="none" w:sz="4" w:space="0" w:color="000000"/>
               <w:left w:val="single" w:sz="4" w:space="0" w:color="000000"/>
-              <w:bottom w:val="none" w:sz="4" w:space="0" w:color="000000"/>
+              <w:bottom w:val="single" w:sz="4" w:space="0" w:color="auto"/>
               <w:right w:val="single" w:sz="4" w:space="0" w:color="000000"/>
             </w:tcBorders>
           </w:tcPr>
@@ -1657,6 +1626,9 @@
               <w:t xml:space="preserve"> </w:t>
             </w:r>
             <w:r>
+              <w:t xml:space="preserve"> </w:t>
+            </w:r>
+            <w:r>
               <w:t xml:space="preserve">Application Software </w:t>
             </w:r>
             <w:proofErr w:type="spellStart"/>
@@ -1681,7 +1653,7 @@
             <w:tcBorders>
               <w:top w:val="none" w:sz="4" w:space="0" w:color="000000"/>
               <w:left w:val="single" w:sz="4" w:space="0" w:color="000000"/>
-              <w:bottom w:val="none" w:sz="4" w:space="0" w:color="000000"/>
+              <w:bottom w:val="single" w:sz="4" w:space="0" w:color="auto"/>
               <w:right w:val="single" w:sz="4" w:space="0" w:color="000000"/>
             </w:tcBorders>
           </w:tcPr>
@@ -1731,14 +1703,7 @@
               <w:jc w:val="left"/>
             </w:pPr>
             <w:r>
-              <w:rPr>
-                <w:rFonts w:ascii="Times New Roman" w:eastAsia="Times New Roman" w:hAnsi="Times New Roman" w:cs="Times New Roman"/>
-                <w:sz w:val="24"/>
-              </w:rPr>
-              <w:t xml:space="preserve">  </w:t>
-            </w:r>
-            <w:r>
-              <w:t>1.0 (06 April 2022)</w:t>
+              <w:t xml:space="preserve">  None</w:t>
             </w:r>
           </w:p>
         </w:tc>
@@ -1750,14 +1715,24 @@
         <w:tc>
           <w:tcPr>
             <w:tcW w:w="0" w:type="auto"/>
-            <w:vMerge/>
+            <w:vMerge w:val="restart"/>
             <w:tcBorders>
               <w:top w:val="none" w:sz="4" w:space="0" w:color="000000"/>
               <w:left w:val="single" w:sz="4" w:space="0" w:color="000000"/>
-              <w:bottom w:val="none" w:sz="4" w:space="0" w:color="000000"/>
+              <w:bottom w:val="single" w:sz="4" w:space="0" w:color="auto"/>
               <w:right w:val="single" w:sz="4" w:space="0" w:color="000000"/>
             </w:tcBorders>
           </w:tcPr>
+          <w:p>
+            <w:pPr>
+              <w:spacing w:after="247" w:line="259" w:lineRule="auto"/>
+              <w:ind w:left="0" w:right="7" w:firstLine="0"/>
+              <w:jc w:val="right"/>
+            </w:pPr>
+            <w:r>
+              <w:t>2.</w:t>
+            </w:r>
+          </w:p>
           <w:p>
             <w:pPr>
               <w:spacing w:after="160" w:line="259" w:lineRule="auto"/>
@@ -1807,7 +1782,13 @@
               <w:t xml:space="preserve">  </w:t>
             </w:r>
             <w:r>
-              <w:t>collaborative PP-Module for Server Applications</w:t>
+              <w:t xml:space="preserve">collaborative PP-Module for </w:t>
+            </w:r>
+            <w:r>
+              <w:t>Agent</w:t>
+            </w:r>
+            <w:r>
+              <w:t xml:space="preserve"> Applications</w:t>
             </w:r>
           </w:p>
           <w:p>
@@ -1830,7 +1811,7 @@
             <w:tcBorders>
               <w:top w:val="none" w:sz="4" w:space="0" w:color="000000"/>
               <w:left w:val="single" w:sz="4" w:space="0" w:color="000000"/>
-              <w:bottom w:val="none" w:sz="4" w:space="0" w:color="000000"/>
+              <w:bottom w:val="single" w:sz="4" w:space="0" w:color="auto"/>
               <w:right w:val="single" w:sz="4" w:space="0" w:color="000000"/>
             </w:tcBorders>
           </w:tcPr>
@@ -1880,7 +1861,19 @@
               <w:jc w:val="left"/>
             </w:pPr>
             <w:r>
-              <w:t xml:space="preserve">  1.0 (17 September 2019) </w:t>
+              <w:t xml:space="preserve">  1.0 (</w:t>
+            </w:r>
+            <w:r>
+              <w:t>06 April</w:t>
+            </w:r>
+            <w:r>
+              <w:t xml:space="preserve"> 20</w:t>
+            </w:r>
+            <w:r>
+              <w:t>22</w:t>
+            </w:r>
+            <w:r>
+              <w:t xml:space="preserve">) </w:t>
             </w:r>
           </w:p>
         </w:tc>
@@ -1896,7 +1889,7 @@
             <w:tcBorders>
               <w:top w:val="none" w:sz="4" w:space="0" w:color="000000"/>
               <w:left w:val="single" w:sz="4" w:space="0" w:color="000000"/>
-              <w:bottom w:val="none" w:sz="4" w:space="0" w:color="000000"/>
+              <w:bottom w:val="single" w:sz="4" w:space="0" w:color="auto"/>
               <w:right w:val="single" w:sz="4" w:space="0" w:color="000000"/>
             </w:tcBorders>
           </w:tcPr>
@@ -1973,7 +1966,7 @@
             <w:tcBorders>
               <w:top w:val="none" w:sz="4" w:space="0" w:color="000000"/>
               <w:left w:val="single" w:sz="4" w:space="0" w:color="000000"/>
-              <w:bottom w:val="single" w:sz="4" w:space="0" w:color="000000"/>
+              <w:bottom w:val="single" w:sz="4" w:space="0" w:color="auto"/>
               <w:right w:val="single" w:sz="4" w:space="0" w:color="000000"/>
             </w:tcBorders>
           </w:tcPr>
@@ -2038,13 +2031,6 @@
           <w:sz w:val="20"/>
         </w:rPr>
       </w:pPr>
-      <w:r>
-        <w:rPr>
-          <w:sz w:val="20"/>
-        </w:rPr>
-        <w:lastRenderedPageBreak/>
-        <w:t xml:space="preserve"> </w:t>
-      </w:r>
     </w:p>
     <w:p>
       <w:pPr>
@@ -2069,7 +2055,7 @@
 </file>
 
 <file path=word/endnotes.xml><?xml version="1.0" encoding="utf-8"?>
-<w:endnotes xmlns:wpc="http://schemas.microsoft.com/office/word/2010/wordprocessingCanvas" xmlns:cx="http://schemas.microsoft.com/office/drawing/2014/chartex" xmlns:cx1="http://schemas.microsoft.com/office/drawing/2015/9/8/chartex" xmlns:cx2="http://schemas.microsoft.com/office/drawing/2015/10/21/chartex" xmlns:cx3="http://schemas.microsoft.com/office/drawing/2016/5/9/chartex" xmlns:cx4="http://schemas.microsoft.com/office/drawing/2016/5/10/chartex" xmlns:cx5="http://schemas.microsoft.com/office/drawing/2016/5/11/chartex" xmlns:cx6="http://schemas.microsoft.com/office/drawing/2016/5/12/chartex" xmlns:cx7="http://schemas.microsoft.com/office/drawing/2016/5/13/chartex" xmlns:cx8="http://schemas.microsoft.com/office/drawing/2016/5/14/chartex" xmlns:mc="http://schemas.openxmlformats.org/markup-compatibility/2006" xmlns:aink="http://schemas.microsoft.com/office/drawing/2016/ink" xmlns:am3d="http://schemas.microsoft.com/office/drawing/2017/model3d" xmlns:o="urn:schemas-microsoft-com:office:office" xmlns:r="http://schemas.openxmlformats.org/officeDocument/2006/relationships" xmlns:m="http://schemas.openxmlformats.org/officeDocument/2006/math" xmlns:v="urn:schemas-microsoft-com:vml" xmlns:wp14="http://schemas.microsoft.com/office/word/2010/wordprocessingDrawing" xmlns:wp="http://schemas.openxmlformats.org/drawingml/2006/wordprocessingDrawing" xmlns:w10="urn:schemas-microsoft-com:office:word" xmlns:w="http://schemas.openxmlformats.org/wordprocessingml/2006/main" xmlns:w14="http://schemas.microsoft.com/office/word/2010/wordml" xmlns:w15="http://schemas.microsoft.com/office/word/2012/wordml" xmlns:w16cex="http://schemas.microsoft.com/office/word/2018/wordml/cex" xmlns:w16cid="http://schemas.microsoft.com/office/word/2016/wordml/cid" xmlns:w16="http://schemas.microsoft.com/office/word/2018/wordml" xmlns:w16sdtdh="http://schemas.microsoft.com/office/word/2020/wordml/sdtdatahash" xmlns:w16se="http://schemas.microsoft.com/office/word/2015/wordml/symex" xmlns:wpg="http://schemas.microsoft.com/office/word/2010/wordprocessingGroup" xmlns:wpi="http://schemas.microsoft.com/office/word/2010/wordprocessingInk" xmlns:wne="http://schemas.microsoft.com/office/word/2006/wordml" xmlns:wps="http://schemas.microsoft.com/office/word/2010/wordprocessingShape" mc:Ignorable="w14 w15 w16se w16cid w16 w16cex w16sdtdh wp14">
+<w:endnotes xmlns:wpc="http://schemas.microsoft.com/office/word/2010/wordprocessingCanvas" xmlns:cx="http://schemas.microsoft.com/office/drawing/2014/chartex" xmlns:cx1="http://schemas.microsoft.com/office/drawing/2015/9/8/chartex" xmlns:cx2="http://schemas.microsoft.com/office/drawing/2015/10/21/chartex" xmlns:cx3="http://schemas.microsoft.com/office/drawing/2016/5/9/chartex" xmlns:cx4="http://schemas.microsoft.com/office/drawing/2016/5/10/chartex" xmlns:cx5="http://schemas.microsoft.com/office/drawing/2016/5/11/chartex" xmlns:cx6="http://schemas.microsoft.com/office/drawing/2016/5/12/chartex" xmlns:cx7="http://schemas.microsoft.com/office/drawing/2016/5/13/chartex" xmlns:cx8="http://schemas.microsoft.com/office/drawing/2016/5/14/chartex" xmlns:mc="http://schemas.openxmlformats.org/markup-compatibility/2006" xmlns:aink="http://schemas.microsoft.com/office/drawing/2016/ink" xmlns:am3d="http://schemas.microsoft.com/office/drawing/2017/model3d" xmlns:o="urn:schemas-microsoft-com:office:office" xmlns:oel="http://schemas.microsoft.com/office/2019/extlst" xmlns:r="http://schemas.openxmlformats.org/officeDocument/2006/relationships" xmlns:m="http://schemas.openxmlformats.org/officeDocument/2006/math" xmlns:v="urn:schemas-microsoft-com:vml" xmlns:wp14="http://schemas.microsoft.com/office/word/2010/wordprocessingDrawing" xmlns:wp="http://schemas.openxmlformats.org/drawingml/2006/wordprocessingDrawing" xmlns:w10="urn:schemas-microsoft-com:office:word" xmlns:w="http://schemas.openxmlformats.org/wordprocessingml/2006/main" xmlns:w14="http://schemas.microsoft.com/office/word/2010/wordml" xmlns:w15="http://schemas.microsoft.com/office/word/2012/wordml" xmlns:w16cex="http://schemas.microsoft.com/office/word/2018/wordml/cex" xmlns:w16cid="http://schemas.microsoft.com/office/word/2016/wordml/cid" xmlns:w16="http://schemas.microsoft.com/office/word/2018/wordml" xmlns:w16sdtdh="http://schemas.microsoft.com/office/word/2020/wordml/sdtdatahash" xmlns:w16se="http://schemas.microsoft.com/office/word/2015/wordml/symex" xmlns:wpg="http://schemas.microsoft.com/office/word/2010/wordprocessingGroup" xmlns:wpi="http://schemas.microsoft.com/office/word/2010/wordprocessingInk" xmlns:wne="http://schemas.microsoft.com/office/word/2006/wordml" xmlns:wps="http://schemas.microsoft.com/office/word/2010/wordprocessingShape" mc:Ignorable="w14 w15 w16se w16cid w16 w16cex w16sdtdh wp14">
   <w:endnote w:type="separator" w:id="-1">
     <w:p>
       <w:pPr>
@@ -2094,7 +2080,7 @@
 </file>
 
 <file path=word/footer1.xml><?xml version="1.0" encoding="utf-8"?>
-<w:ftr xmlns:wpc="http://schemas.microsoft.com/office/word/2010/wordprocessingCanvas" xmlns:cx="http://schemas.microsoft.com/office/drawing/2014/chartex" xmlns:cx1="http://schemas.microsoft.com/office/drawing/2015/9/8/chartex" xmlns:cx2="http://schemas.microsoft.com/office/drawing/2015/10/21/chartex" xmlns:cx3="http://schemas.microsoft.com/office/drawing/2016/5/9/chartex" xmlns:cx4="http://schemas.microsoft.com/office/drawing/2016/5/10/chartex" xmlns:cx5="http://schemas.microsoft.com/office/drawing/2016/5/11/chartex" xmlns:cx6="http://schemas.microsoft.com/office/drawing/2016/5/12/chartex" xmlns:cx7="http://schemas.microsoft.com/office/drawing/2016/5/13/chartex" xmlns:cx8="http://schemas.microsoft.com/office/drawing/2016/5/14/chartex" xmlns:mc="http://schemas.openxmlformats.org/markup-compatibility/2006" xmlns:aink="http://schemas.microsoft.com/office/drawing/2016/ink" xmlns:am3d="http://schemas.microsoft.com/office/drawing/2017/model3d" xmlns:o="urn:schemas-microsoft-com:office:office" xmlns:r="http://schemas.openxmlformats.org/officeDocument/2006/relationships" xmlns:m="http://schemas.openxmlformats.org/officeDocument/2006/math" xmlns:v="urn:schemas-microsoft-com:vml" xmlns:wp14="http://schemas.microsoft.com/office/word/2010/wordprocessingDrawing" xmlns:wp="http://schemas.openxmlformats.org/drawingml/2006/wordprocessingDrawing" xmlns:w10="urn:schemas-microsoft-com:office:word" xmlns:w="http://schemas.openxmlformats.org/wordprocessingml/2006/main" xmlns:w14="http://schemas.microsoft.com/office/word/2010/wordml" xmlns:w15="http://schemas.microsoft.com/office/word/2012/wordml" xmlns:w16cex="http://schemas.microsoft.com/office/word/2018/wordml/cex" xmlns:w16cid="http://schemas.microsoft.com/office/word/2016/wordml/cid" xmlns:w16="http://schemas.microsoft.com/office/word/2018/wordml" xmlns:w16sdtdh="http://schemas.microsoft.com/office/word/2020/wordml/sdtdatahash" xmlns:w16se="http://schemas.microsoft.com/office/word/2015/wordml/symex" xmlns:wpg="http://schemas.microsoft.com/office/word/2010/wordprocessingGroup" xmlns:wpi="http://schemas.microsoft.com/office/word/2010/wordprocessingInk" xmlns:wne="http://schemas.microsoft.com/office/word/2006/wordml" xmlns:wps="http://schemas.microsoft.com/office/word/2010/wordprocessingShape" mc:Ignorable="w14 w15 w16se w16cid w16 w16cex w16sdtdh wp14">
+<w:ftr xmlns:wpc="http://schemas.microsoft.com/office/word/2010/wordprocessingCanvas" xmlns:cx="http://schemas.microsoft.com/office/drawing/2014/chartex" xmlns:cx1="http://schemas.microsoft.com/office/drawing/2015/9/8/chartex" xmlns:cx2="http://schemas.microsoft.com/office/drawing/2015/10/21/chartex" xmlns:cx3="http://schemas.microsoft.com/office/drawing/2016/5/9/chartex" xmlns:cx4="http://schemas.microsoft.com/office/drawing/2016/5/10/chartex" xmlns:cx5="http://schemas.microsoft.com/office/drawing/2016/5/11/chartex" xmlns:cx6="http://schemas.microsoft.com/office/drawing/2016/5/12/chartex" xmlns:cx7="http://schemas.microsoft.com/office/drawing/2016/5/13/chartex" xmlns:cx8="http://schemas.microsoft.com/office/drawing/2016/5/14/chartex" xmlns:mc="http://schemas.openxmlformats.org/markup-compatibility/2006" xmlns:aink="http://schemas.microsoft.com/office/drawing/2016/ink" xmlns:am3d="http://schemas.microsoft.com/office/drawing/2017/model3d" xmlns:o="urn:schemas-microsoft-com:office:office" xmlns:oel="http://schemas.microsoft.com/office/2019/extlst" xmlns:r="http://schemas.openxmlformats.org/officeDocument/2006/relationships" xmlns:m="http://schemas.openxmlformats.org/officeDocument/2006/math" xmlns:v="urn:schemas-microsoft-com:vml" xmlns:wp14="http://schemas.microsoft.com/office/word/2010/wordprocessingDrawing" xmlns:wp="http://schemas.openxmlformats.org/drawingml/2006/wordprocessingDrawing" xmlns:w10="urn:schemas-microsoft-com:office:word" xmlns:w="http://schemas.openxmlformats.org/wordprocessingml/2006/main" xmlns:w14="http://schemas.microsoft.com/office/word/2010/wordml" xmlns:w15="http://schemas.microsoft.com/office/word/2012/wordml" xmlns:w16cex="http://schemas.microsoft.com/office/word/2018/wordml/cex" xmlns:w16cid="http://schemas.microsoft.com/office/word/2016/wordml/cid" xmlns:w16="http://schemas.microsoft.com/office/word/2018/wordml" xmlns:w16sdtdh="http://schemas.microsoft.com/office/word/2020/wordml/sdtdatahash" xmlns:w16se="http://schemas.microsoft.com/office/word/2015/wordml/symex" xmlns:wpg="http://schemas.microsoft.com/office/word/2010/wordprocessingGroup" xmlns:wpi="http://schemas.microsoft.com/office/word/2010/wordprocessingInk" xmlns:wne="http://schemas.microsoft.com/office/word/2006/wordml" xmlns:wps="http://schemas.microsoft.com/office/word/2010/wordprocessingShape" mc:Ignorable="w14 w15 w16se w16cid w16 w16cex w16sdtdh wp14">
   <w:sdt>
     <w:sdtPr>
       <w:id w:val="1524672919"/>
@@ -2103,7 +2089,6 @@
         <w:docPartUnique/>
       </w:docPartObj>
     </w:sdtPr>
-    <w:sdtEndPr/>
     <w:sdtContent>
       <w:sdt>
         <w:sdtPr>
@@ -2113,7 +2098,6 @@
             <w:docPartUnique/>
           </w:docPartObj>
         </w:sdtPr>
-        <w:sdtEndPr/>
         <w:sdtContent>
           <w:p>
             <w:pPr>
@@ -2222,7 +2206,7 @@
 </file>
 
 <file path=word/footnotes.xml><?xml version="1.0" encoding="utf-8"?>
-<w:footnotes xmlns:wpc="http://schemas.microsoft.com/office/word/2010/wordprocessingCanvas" xmlns:cx="http://schemas.microsoft.com/office/drawing/2014/chartex" xmlns:cx1="http://schemas.microsoft.com/office/drawing/2015/9/8/chartex" xmlns:cx2="http://schemas.microsoft.com/office/drawing/2015/10/21/chartex" xmlns:cx3="http://schemas.microsoft.com/office/drawing/2016/5/9/chartex" xmlns:cx4="http://schemas.microsoft.com/office/drawing/2016/5/10/chartex" xmlns:cx5="http://schemas.microsoft.com/office/drawing/2016/5/11/chartex" xmlns:cx6="http://schemas.microsoft.com/office/drawing/2016/5/12/chartex" xmlns:cx7="http://schemas.microsoft.com/office/drawing/2016/5/13/chartex" xmlns:cx8="http://schemas.microsoft.com/office/drawing/2016/5/14/chartex" xmlns:mc="http://schemas.openxmlformats.org/markup-compatibility/2006" xmlns:aink="http://schemas.microsoft.com/office/drawing/2016/ink" xmlns:am3d="http://schemas.microsoft.com/office/drawing/2017/model3d" xmlns:o="urn:schemas-microsoft-com:office:office" xmlns:r="http://schemas.openxmlformats.org/officeDocument/2006/relationships" xmlns:m="http://schemas.openxmlformats.org/officeDocument/2006/math" xmlns:v="urn:schemas-microsoft-com:vml" xmlns:wp14="http://schemas.microsoft.com/office/word/2010/wordprocessingDrawing" xmlns:wp="http://schemas.openxmlformats.org/drawingml/2006/wordprocessingDrawing" xmlns:w10="urn:schemas-microsoft-com:office:word" xmlns:w="http://schemas.openxmlformats.org/wordprocessingml/2006/main" xmlns:w14="http://schemas.microsoft.com/office/word/2010/wordml" xmlns:w15="http://schemas.microsoft.com/office/word/2012/wordml" xmlns:w16cex="http://schemas.microsoft.com/office/word/2018/wordml/cex" xmlns:w16cid="http://schemas.microsoft.com/office/word/2016/wordml/cid" xmlns:w16="http://schemas.microsoft.com/office/word/2018/wordml" xmlns:w16sdtdh="http://schemas.microsoft.com/office/word/2020/wordml/sdtdatahash" xmlns:w16se="http://schemas.microsoft.com/office/word/2015/wordml/symex" xmlns:wpg="http://schemas.microsoft.com/office/word/2010/wordprocessingGroup" xmlns:wpi="http://schemas.microsoft.com/office/word/2010/wordprocessingInk" xmlns:wne="http://schemas.microsoft.com/office/word/2006/wordml" xmlns:wps="http://schemas.microsoft.com/office/word/2010/wordprocessingShape" mc:Ignorable="w14 w15 w16se w16cid w16 w16cex w16sdtdh wp14">
+<w:footnotes xmlns:wpc="http://schemas.microsoft.com/office/word/2010/wordprocessingCanvas" xmlns:cx="http://schemas.microsoft.com/office/drawing/2014/chartex" xmlns:cx1="http://schemas.microsoft.com/office/drawing/2015/9/8/chartex" xmlns:cx2="http://schemas.microsoft.com/office/drawing/2015/10/21/chartex" xmlns:cx3="http://schemas.microsoft.com/office/drawing/2016/5/9/chartex" xmlns:cx4="http://schemas.microsoft.com/office/drawing/2016/5/10/chartex" xmlns:cx5="http://schemas.microsoft.com/office/drawing/2016/5/11/chartex" xmlns:cx6="http://schemas.microsoft.com/office/drawing/2016/5/12/chartex" xmlns:cx7="http://schemas.microsoft.com/office/drawing/2016/5/13/chartex" xmlns:cx8="http://schemas.microsoft.com/office/drawing/2016/5/14/chartex" xmlns:mc="http://schemas.openxmlformats.org/markup-compatibility/2006" xmlns:aink="http://schemas.microsoft.com/office/drawing/2016/ink" xmlns:am3d="http://schemas.microsoft.com/office/drawing/2017/model3d" xmlns:o="urn:schemas-microsoft-com:office:office" xmlns:oel="http://schemas.microsoft.com/office/2019/extlst" xmlns:r="http://schemas.openxmlformats.org/officeDocument/2006/relationships" xmlns:m="http://schemas.openxmlformats.org/officeDocument/2006/math" xmlns:v="urn:schemas-microsoft-com:vml" xmlns:wp14="http://schemas.microsoft.com/office/word/2010/wordprocessingDrawing" xmlns:wp="http://schemas.openxmlformats.org/drawingml/2006/wordprocessingDrawing" xmlns:w10="urn:schemas-microsoft-com:office:word" xmlns:w="http://schemas.openxmlformats.org/wordprocessingml/2006/main" xmlns:w14="http://schemas.microsoft.com/office/word/2010/wordml" xmlns:w15="http://schemas.microsoft.com/office/word/2012/wordml" xmlns:w16cex="http://schemas.microsoft.com/office/word/2018/wordml/cex" xmlns:w16cid="http://schemas.microsoft.com/office/word/2016/wordml/cid" xmlns:w16="http://schemas.microsoft.com/office/word/2018/wordml" xmlns:w16sdtdh="http://schemas.microsoft.com/office/word/2020/wordml/sdtdatahash" xmlns:w16se="http://schemas.microsoft.com/office/word/2015/wordml/symex" xmlns:wpg="http://schemas.microsoft.com/office/word/2010/wordprocessingGroup" xmlns:wpi="http://schemas.microsoft.com/office/word/2010/wordprocessingInk" xmlns:wne="http://schemas.microsoft.com/office/word/2006/wordml" xmlns:wps="http://schemas.microsoft.com/office/word/2010/wordprocessingShape" mc:Ignorable="w14 w15 w16se w16cid w16 w16cex w16sdtdh wp14">
   <w:footnote w:type="separator" w:id="-1">
     <w:p>
       <w:pPr>
@@ -2247,7 +2231,7 @@
 </file>
 
 <file path=word/header1.xml><?xml version="1.0" encoding="utf-8"?>
-<w:hdr xmlns:wpc="http://schemas.microsoft.com/office/word/2010/wordprocessingCanvas" xmlns:cx="http://schemas.microsoft.com/office/drawing/2014/chartex" xmlns:cx1="http://schemas.microsoft.com/office/drawing/2015/9/8/chartex" xmlns:cx2="http://schemas.microsoft.com/office/drawing/2015/10/21/chartex" xmlns:cx3="http://schemas.microsoft.com/office/drawing/2016/5/9/chartex" xmlns:cx4="http://schemas.microsoft.com/office/drawing/2016/5/10/chartex" xmlns:cx5="http://schemas.microsoft.com/office/drawing/2016/5/11/chartex" xmlns:cx6="http://schemas.microsoft.com/office/drawing/2016/5/12/chartex" xmlns:cx7="http://schemas.microsoft.com/office/drawing/2016/5/13/chartex" xmlns:cx8="http://schemas.microsoft.com/office/drawing/2016/5/14/chartex" xmlns:mc="http://schemas.openxmlformats.org/markup-compatibility/2006" xmlns:aink="http://schemas.microsoft.com/office/drawing/2016/ink" xmlns:am3d="http://schemas.microsoft.com/office/drawing/2017/model3d" xmlns:o="urn:schemas-microsoft-com:office:office" xmlns:r="http://schemas.openxmlformats.org/officeDocument/2006/relationships" xmlns:m="http://schemas.openxmlformats.org/officeDocument/2006/math" xmlns:v="urn:schemas-microsoft-com:vml" xmlns:wp14="http://schemas.microsoft.com/office/word/2010/wordprocessingDrawing" xmlns:wp="http://schemas.openxmlformats.org/drawingml/2006/wordprocessingDrawing" xmlns:w10="urn:schemas-microsoft-com:office:word" xmlns:w="http://schemas.openxmlformats.org/wordprocessingml/2006/main" xmlns:w14="http://schemas.microsoft.com/office/word/2010/wordml" xmlns:w15="http://schemas.microsoft.com/office/word/2012/wordml" xmlns:w16cex="http://schemas.microsoft.com/office/word/2018/wordml/cex" xmlns:w16cid="http://schemas.microsoft.com/office/word/2016/wordml/cid" xmlns:w16="http://schemas.microsoft.com/office/word/2018/wordml" xmlns:w16sdtdh="http://schemas.microsoft.com/office/word/2020/wordml/sdtdatahash" xmlns:w16se="http://schemas.microsoft.com/office/word/2015/wordml/symex" xmlns:wpg="http://schemas.microsoft.com/office/word/2010/wordprocessingGroup" xmlns:wpi="http://schemas.microsoft.com/office/word/2010/wordprocessingInk" xmlns:wne="http://schemas.microsoft.com/office/word/2006/wordml" xmlns:wps="http://schemas.microsoft.com/office/word/2010/wordprocessingShape" mc:Ignorable="w14 w15 w16se w16cid w16 w16cex w16sdtdh wp14">
+<w:hdr xmlns:wpc="http://schemas.microsoft.com/office/word/2010/wordprocessingCanvas" xmlns:cx="http://schemas.microsoft.com/office/drawing/2014/chartex" xmlns:cx1="http://schemas.microsoft.com/office/drawing/2015/9/8/chartex" xmlns:cx2="http://schemas.microsoft.com/office/drawing/2015/10/21/chartex" xmlns:cx3="http://schemas.microsoft.com/office/drawing/2016/5/9/chartex" xmlns:cx4="http://schemas.microsoft.com/office/drawing/2016/5/10/chartex" xmlns:cx5="http://schemas.microsoft.com/office/drawing/2016/5/11/chartex" xmlns:cx6="http://schemas.microsoft.com/office/drawing/2016/5/12/chartex" xmlns:cx7="http://schemas.microsoft.com/office/drawing/2016/5/13/chartex" xmlns:cx8="http://schemas.microsoft.com/office/drawing/2016/5/14/chartex" xmlns:mc="http://schemas.openxmlformats.org/markup-compatibility/2006" xmlns:aink="http://schemas.microsoft.com/office/drawing/2016/ink" xmlns:am3d="http://schemas.microsoft.com/office/drawing/2017/model3d" xmlns:o="urn:schemas-microsoft-com:office:office" xmlns:oel="http://schemas.microsoft.com/office/2019/extlst" xmlns:r="http://schemas.openxmlformats.org/officeDocument/2006/relationships" xmlns:m="http://schemas.openxmlformats.org/officeDocument/2006/math" xmlns:v="urn:schemas-microsoft-com:vml" xmlns:wp14="http://schemas.microsoft.com/office/word/2010/wordprocessingDrawing" xmlns:wp="http://schemas.openxmlformats.org/drawingml/2006/wordprocessingDrawing" xmlns:w10="urn:schemas-microsoft-com:office:word" xmlns:w="http://schemas.openxmlformats.org/wordprocessingml/2006/main" xmlns:w14="http://schemas.microsoft.com/office/word/2010/wordml" xmlns:w15="http://schemas.microsoft.com/office/word/2012/wordml" xmlns:w16cex="http://schemas.microsoft.com/office/word/2018/wordml/cex" xmlns:w16cid="http://schemas.microsoft.com/office/word/2016/wordml/cid" xmlns:w16="http://schemas.microsoft.com/office/word/2018/wordml" xmlns:w16sdtdh="http://schemas.microsoft.com/office/word/2020/wordml/sdtdatahash" xmlns:w16se="http://schemas.microsoft.com/office/word/2015/wordml/symex" xmlns:wpg="http://schemas.microsoft.com/office/word/2010/wordprocessingGroup" xmlns:wpi="http://schemas.microsoft.com/office/word/2010/wordprocessingInk" xmlns:wne="http://schemas.microsoft.com/office/word/2006/wordml" xmlns:wps="http://schemas.microsoft.com/office/word/2010/wordprocessingShape" mc:Ignorable="w14 w15 w16se w16cid w16 w16cex w16sdtdh wp14">
   <w:p>
     <w:pPr>
       <w:pStyle w:val="Subtitle"/>
@@ -2443,7 +2427,7 @@
     <w:lsdException w:name="Table Web 2" w:semiHidden="1" w:unhideWhenUsed="1"/>
     <w:lsdException w:name="Table Web 3" w:semiHidden="1" w:unhideWhenUsed="1"/>
     <w:lsdException w:name="Balloon Text" w:semiHidden="1" w:unhideWhenUsed="1"/>
-    <w:lsdException w:name="Table Grid" w:semiHidden="1" w:uiPriority="59" w:unhideWhenUsed="1"/>
+    <w:lsdException w:name="Table Grid" w:uiPriority="59"/>
     <w:lsdException w:name="Table Theme" w:semiHidden="1" w:unhideWhenUsed="1"/>
     <w:lsdException w:name="Placeholder Text" w:semiHidden="1"/>
     <w:lsdException w:name="No Spacing" w:uiPriority="1" w:qFormat="1"/>

</xml_diff>

<commit_message>
New docs for 1.1 release
</commit_message>
<xml_diff>
--- a/cPP/AppSW cPP allowed-with list.docx
+++ b/cPP/AppSW cPP allowed-with list.docx
@@ -25,38 +25,8 @@
           <w:color w:val="17365D"/>
           <w:sz w:val="52"/>
         </w:rPr>
-        <w:t xml:space="preserve">App SW </w:t>
+        <w:t>App SW iTC allowed-with list for Application Software cPP</w:t>
       </w:r>
-      <w:proofErr w:type="spellStart"/>
-      <w:r>
-        <w:rPr>
-          <w:rFonts w:ascii="Cambria" w:hAnsi="Cambria"/>
-          <w:color w:val="17365D"/>
-          <w:sz w:val="52"/>
-        </w:rPr>
-        <w:t>iTC</w:t>
-      </w:r>
-      <w:proofErr w:type="spellEnd"/>
-      <w:r>
-        <w:rPr>
-          <w:rFonts w:ascii="Cambria" w:hAnsi="Cambria"/>
-          <w:color w:val="17365D"/>
-          <w:sz w:val="52"/>
-        </w:rPr>
-        <w:t xml:space="preserve"> allowed-with list for Application Software </w:t>
-      </w:r>
-      <w:proofErr w:type="spellStart"/>
-      <w:proofErr w:type="gramStart"/>
-      <w:r>
-        <w:rPr>
-          <w:rFonts w:ascii="Cambria" w:hAnsi="Cambria"/>
-          <w:color w:val="17365D"/>
-          <w:sz w:val="52"/>
-        </w:rPr>
-        <w:t>cPP</w:t>
-      </w:r>
-      <w:proofErr w:type="spellEnd"/>
-      <w:proofErr w:type="gramEnd"/>
     </w:p>
     <w:p>
       <w:pPr>
@@ -245,10 +215,10 @@
               <w:jc w:val="left"/>
             </w:pPr>
             <w:r>
-              <w:t>1.0</w:t>
+              <w:t>1.</w:t>
             </w:r>
             <w:r>
-              <w:t xml:space="preserve"> </w:t>
+              <w:t>1</w:t>
             </w:r>
           </w:p>
         </w:tc>
@@ -300,7 +270,19 @@
               <w:ind w:left="0" w:firstLine="0"/>
             </w:pPr>
             <w:r>
-              <w:t>06 April 2022</w:t>
+              <w:t>16</w:t>
+            </w:r>
+            <w:r>
+              <w:t xml:space="preserve"> </w:t>
+            </w:r>
+            <w:r>
+              <w:t>August</w:t>
+            </w:r>
+            <w:r>
+              <w:t xml:space="preserve"> 202</w:t>
+            </w:r>
+            <w:r>
+              <w:t>3</w:t>
             </w:r>
             <w:r>
               <w:t> </w:t>
@@ -340,35 +322,11 @@
       </w:r>
       <w:r>
         <w:br/>
-        <w:t xml:space="preserve">can be claimed in conjunction with the above </w:t>
-      </w:r>
-      <w:proofErr w:type="spellStart"/>
-      <w:r>
-        <w:t>cPP</w:t>
-      </w:r>
-      <w:proofErr w:type="spellEnd"/>
-      <w:r>
-        <w:t>. It is used in conjunction with the ‘CC</w:t>
+        <w:t>can be claimed in conjunction with the above cPP. It is used in conjunction with the ‘CC</w:t>
       </w:r>
       <w:r>
         <w:br/>
-        <w:t xml:space="preserve">Conformance’ section of the </w:t>
-      </w:r>
-      <w:proofErr w:type="spellStart"/>
-      <w:r>
-        <w:t>cPP</w:t>
-      </w:r>
-      <w:proofErr w:type="spellEnd"/>
-      <w:r>
-        <w:t xml:space="preserve"> to provide the complete conformance statement for the </w:t>
-      </w:r>
-      <w:proofErr w:type="spellStart"/>
-      <w:r>
-        <w:t>cPP</w:t>
-      </w:r>
-      <w:proofErr w:type="spellEnd"/>
-      <w:r>
-        <w:t>.</w:t>
+        <w:t>Conformance’ section of the cPP to provide the complete conformance statement for the cPP.</w:t>
       </w:r>
     </w:p>
     <w:p>
@@ -381,26 +339,11 @@
       </w:r>
       <w:r>
         <w:br/>
-      </w:r>
-      <w:proofErr w:type="spellStart"/>
-      <w:r>
-        <w:t>iTC</w:t>
-      </w:r>
-      <w:proofErr w:type="spellEnd"/>
-      <w:r>
-        <w:t>, nor does it imply that the relevant object has been checked for compliance with the assurance</w:t>
+        <w:t>iTC, nor does it imply that the relevant object has been checked for compliance with the assurance</w:t>
       </w:r>
       <w:r>
         <w:br/>
-        <w:t xml:space="preserve">requirements applicable to a PP-Configuration or ST that uses the </w:t>
-      </w:r>
-      <w:proofErr w:type="spellStart"/>
-      <w:r>
-        <w:t>cPP</w:t>
-      </w:r>
-      <w:proofErr w:type="spellEnd"/>
-      <w:r>
-        <w:t xml:space="preserve"> in conjunction with the</w:t>
+        <w:t>requirements applicable to a PP-Configuration or ST that uses the cPP in conjunction with the</w:t>
       </w:r>
       <w:r>
         <w:br/>
@@ -417,15 +360,7 @@
       </w:r>
       <w:r>
         <w:br/>
-        <w:t xml:space="preserve">using the PP above and the allowed objects below) are not allowed by App SW </w:t>
-      </w:r>
-      <w:proofErr w:type="spellStart"/>
-      <w:r>
-        <w:t>cPP</w:t>
-      </w:r>
-      <w:proofErr w:type="spellEnd"/>
-      <w:r>
-        <w:t>.</w:t>
+        <w:t>using the PP above and the allowed objects below) are not allowed by App SW cPP.</w:t>
       </w:r>
     </w:p>
     <w:p>
@@ -442,15 +377,10 @@
       </w:pPr>
       <w:r>
         <w:lastRenderedPageBreak/>
-        <w:t xml:space="preserve">Application Software </w:t>
+        <w:t>Application Software cPP v. 1.</w:t>
       </w:r>
-      <w:proofErr w:type="spellStart"/>
       <w:r>
-        <w:t>cPP</w:t>
-      </w:r>
-      <w:proofErr w:type="spellEnd"/>
-      <w:r>
-        <w:t xml:space="preserve"> v. 1.0</w:t>
+        <w:t>1</w:t>
       </w:r>
     </w:p>
     <w:p>
@@ -496,13 +426,8 @@
               <w:ind w:left="5" w:firstLine="0"/>
               <w:jc w:val="left"/>
             </w:pPr>
-            <w:proofErr w:type="spellStart"/>
             <w:r>
-              <w:t>cPP</w:t>
-            </w:r>
-            <w:proofErr w:type="spellEnd"/>
-            <w:r>
-              <w:t xml:space="preserve"> to which this list applies </w:t>
+              <w:t xml:space="preserve">cPP to which this list applies </w:t>
             </w:r>
           </w:p>
         </w:tc>
@@ -555,15 +480,7 @@
               <w:jc w:val="left"/>
             </w:pPr>
             <w:r>
-              <w:t xml:space="preserve">Latest definitive </w:t>
-            </w:r>
-            <w:proofErr w:type="spellStart"/>
-            <w:r>
-              <w:t>cPP</w:t>
-            </w:r>
-            <w:proofErr w:type="spellEnd"/>
-            <w:r>
-              <w:t xml:space="preserve"> version </w:t>
+              <w:t xml:space="preserve">Latest definitive cPP version </w:t>
             </w:r>
           </w:p>
         </w:tc>
@@ -584,7 +501,31 @@
               <w:jc w:val="left"/>
             </w:pPr>
             <w:r>
-              <w:t>1.0 (06 April 2022)</w:t>
+              <w:t>1.</w:t>
+            </w:r>
+            <w:r>
+              <w:t>1</w:t>
+            </w:r>
+            <w:r>
+              <w:t xml:space="preserve"> (</w:t>
+            </w:r>
+            <w:r>
+              <w:t>16</w:t>
+            </w:r>
+            <w:r>
+              <w:t xml:space="preserve"> </w:t>
+            </w:r>
+            <w:r>
+              <w:t>August</w:t>
+            </w:r>
+            <w:r>
+              <w:t xml:space="preserve"> 202</w:t>
+            </w:r>
+            <w:r>
+              <w:t>3</w:t>
+            </w:r>
+            <w:r>
+              <w:t>)</w:t>
             </w:r>
           </w:p>
         </w:tc>
@@ -610,15 +551,7 @@
               <w:jc w:val="left"/>
             </w:pPr>
             <w:r>
-              <w:t xml:space="preserve">Supporting Document for </w:t>
-            </w:r>
-            <w:proofErr w:type="spellStart"/>
-            <w:r>
-              <w:t>cPP</w:t>
-            </w:r>
-            <w:proofErr w:type="spellEnd"/>
-            <w:r>
-              <w:t xml:space="preserve"> </w:t>
+              <w:t xml:space="preserve">Supporting Document for cPP </w:t>
             </w:r>
           </w:p>
         </w:tc>
@@ -642,13 +575,8 @@
               <w:t xml:space="preserve">Evaluation Activities for </w:t>
             </w:r>
             <w:r>
-              <w:t xml:space="preserve">Application Software </w:t>
+              <w:t>Application Software cPP</w:t>
             </w:r>
-            <w:proofErr w:type="spellStart"/>
-            <w:r>
-              <w:t>cPP</w:t>
-            </w:r>
-            <w:proofErr w:type="spellEnd"/>
           </w:p>
         </w:tc>
       </w:tr>
@@ -694,10 +622,7 @@
               <w:jc w:val="left"/>
             </w:pPr>
             <w:r>
-              <w:t>1.0 (06 April 2022)</w:t>
-            </w:r>
-            <w:r>
-              <w:t xml:space="preserve"> </w:t>
+              <w:t>1.1 (16 August 2023)</w:t>
             </w:r>
           </w:p>
         </w:tc>
@@ -1535,16 +1460,10 @@
               <w:jc w:val="left"/>
             </w:pPr>
             <w:r>
-              <w:t xml:space="preserve">  1</w:t>
+              <w:t xml:space="preserve">  </w:t>
             </w:r>
             <w:r>
-              <w:t>.0</w:t>
-            </w:r>
-            <w:r>
-              <w:t xml:space="preserve"> </w:t>
-            </w:r>
-            <w:r>
-              <w:t>(06 April 2022)</w:t>
+              <w:t>1.1 (16 August 2023)</w:t>
             </w:r>
           </w:p>
         </w:tc>
@@ -1629,15 +1548,7 @@
               <w:t xml:space="preserve"> </w:t>
             </w:r>
             <w:r>
-              <w:t xml:space="preserve">Application Software </w:t>
-            </w:r>
-            <w:proofErr w:type="spellStart"/>
-            <w:r>
-              <w:t>iTC</w:t>
-            </w:r>
-            <w:proofErr w:type="spellEnd"/>
-            <w:r>
-              <w:t xml:space="preserve"> (iTC-AppSW@niap-ccevs.org)</w:t>
+              <w:t>Application Software iTC (iTC-AppSW@niap-ccevs.org)</w:t>
             </w:r>
           </w:p>
         </w:tc>
@@ -1861,19 +1772,10 @@
               <w:jc w:val="left"/>
             </w:pPr>
             <w:r>
-              <w:t xml:space="preserve">  1.0 (</w:t>
+              <w:t xml:space="preserve">  </w:t>
             </w:r>
             <w:r>
-              <w:t>06 April</w:t>
-            </w:r>
-            <w:r>
-              <w:t xml:space="preserve"> 20</w:t>
-            </w:r>
-            <w:r>
-              <w:t>22</w:t>
-            </w:r>
-            <w:r>
-              <w:t xml:space="preserve">) </w:t>
+              <w:t>1.1 (16 August 2023)</w:t>
             </w:r>
           </w:p>
         </w:tc>
@@ -1942,15 +1844,7 @@
               <w:t xml:space="preserve">  </w:t>
             </w:r>
             <w:r>
-              <w:t xml:space="preserve">Application Software </w:t>
-            </w:r>
-            <w:proofErr w:type="spellStart"/>
-            <w:r>
-              <w:t>iTC</w:t>
-            </w:r>
-            <w:proofErr w:type="spellEnd"/>
-            <w:r>
-              <w:t xml:space="preserve"> (iTC-AppSW@niap-ccevs.org)</w:t>
+              <w:t>Application Software iTC (iTC-AppSW@niap-ccevs.org)</w:t>
             </w:r>
           </w:p>
         </w:tc>
@@ -2241,15 +2135,7 @@
       <w:t>Application Software</w:t>
     </w:r>
     <w:r>
-      <w:t xml:space="preserve"> </w:t>
-    </w:r>
-    <w:proofErr w:type="spellStart"/>
-    <w:r>
-      <w:t>cPP</w:t>
-    </w:r>
-    <w:proofErr w:type="spellEnd"/>
-    <w:r>
-      <w:t xml:space="preserve"> Allowed with List</w:t>
+      <w:t xml:space="preserve"> cPP Allowed with List</w:t>
     </w:r>
   </w:p>
 </w:hdr>

</xml_diff>

<commit_message>
Changed version from 1.1 to 1.0e
</commit_message>
<xml_diff>
--- a/cPP/AppSW cPP allowed-with list.docx
+++ b/cPP/AppSW cPP allowed-with list.docx
@@ -218,7 +218,7 @@
               <w:t>1.</w:t>
             </w:r>
             <w:r>
-              <w:t>1</w:t>
+              <w:t>0e</w:t>
             </w:r>
           </w:p>
         </w:tc>
@@ -270,22 +270,22 @@
               <w:ind w:left="0" w:firstLine="0"/>
             </w:pPr>
             <w:r>
-              <w:t>16</w:t>
+              <w:t>1</w:t>
+            </w:r>
+            <w:r>
+              <w:t>5</w:t>
             </w:r>
             <w:r>
               <w:t xml:space="preserve"> </w:t>
             </w:r>
             <w:r>
-              <w:t>August</w:t>
+              <w:t>February</w:t>
             </w:r>
             <w:r>
               <w:t xml:space="preserve"> 202</w:t>
             </w:r>
             <w:r>
-              <w:t>3</w:t>
-            </w:r>
-            <w:r>
-              <w:t> </w:t>
+              <w:t>4</w:t>
             </w:r>
           </w:p>
         </w:tc>
@@ -504,25 +504,13 @@
               <w:t>1.</w:t>
             </w:r>
             <w:r>
-              <w:t>1</w:t>
+              <w:t>0e</w:t>
             </w:r>
             <w:r>
               <w:t xml:space="preserve"> (</w:t>
             </w:r>
             <w:r>
-              <w:t>16</w:t>
-            </w:r>
-            <w:r>
-              <w:t xml:space="preserve"> </w:t>
-            </w:r>
-            <w:r>
-              <w:t>August</w:t>
-            </w:r>
-            <w:r>
-              <w:t xml:space="preserve"> 202</w:t>
-            </w:r>
-            <w:r>
-              <w:t>3</w:t>
+              <w:t>15 February 2024</w:t>
             </w:r>
             <w:r>
               <w:t>)</w:t>
@@ -622,7 +610,7 @@
               <w:jc w:val="left"/>
             </w:pPr>
             <w:r>
-              <w:t>1.1 (16 August 2023)</w:t>
+              <w:t>1.0e (15 February 2024)</w:t>
             </w:r>
           </w:p>
         </w:tc>
@@ -1460,10 +1448,10 @@
               <w:jc w:val="left"/>
             </w:pPr>
             <w:r>
-              <w:t xml:space="preserve">  </w:t>
+              <w:t xml:space="preserve"> </w:t>
             </w:r>
             <w:r>
-              <w:t>1.1 (16 August 2023)</w:t>
+              <w:t>1.0e (15 February 2024)</w:t>
             </w:r>
           </w:p>
         </w:tc>
@@ -1775,7 +1763,7 @@
               <w:t xml:space="preserve">  </w:t>
             </w:r>
             <w:r>
-              <w:t>1.1 (16 August 2023)</w:t>
+              <w:t>1.0e (15 February 2024)</w:t>
             </w:r>
           </w:p>
         </w:tc>

</xml_diff>